<commit_message>
Fixed typo in lab 6
</commit_message>
<xml_diff>
--- a/Labs/Module 06 - Dependency Injection/Module 6 - Dependency Injection.docx
+++ b/Labs/Module 06 - Dependency Injection/Module 6 - Dependency Injection.docx
@@ -523,8 +523,8 @@
       </w:pPr>
     </w:p>
     <w:bookmarkStart w:id="0" w:name="_Toc297105304" w:displacedByCustomXml="next"/>
-    <w:bookmarkStart w:id="1" w:name="_Toc139350752" w:displacedByCustomXml="next"/>
-    <w:bookmarkStart w:id="2" w:name="_Toc124148470" w:displacedByCustomXml="next"/>
+    <w:bookmarkStart w:id="1" w:name="_Toc124148470" w:displacedByCustomXml="next"/>
+    <w:bookmarkStart w:id="2" w:name="_Toc139350752" w:displacedByCustomXml="next"/>
     <w:sdt>
       <w:sdtPr>
         <w:rPr>
@@ -2035,23 +2035,7 @@
           <w:color w:val="24292E"/>
           <w:shd w:val="clear" w:color="auto" w:fill="FFFFFF"/>
         </w:rPr>
-        <w:t xml:space="preserve">In </w:t>
-      </w:r>
-      <w:proofErr w:type="spellStart"/>
-      <w:r>
-        <w:rPr>
-          <w:color w:val="24292E"/>
-          <w:shd w:val="clear" w:color="auto" w:fill="FFFFFF"/>
-        </w:rPr>
-        <w:t>Blazor</w:t>
-      </w:r>
-      <w:proofErr w:type="spellEnd"/>
-      <w:r>
-        <w:rPr>
-          <w:color w:val="24292E"/>
-          <w:shd w:val="clear" w:color="auto" w:fill="FFFFFF"/>
-        </w:rPr>
-        <w:t xml:space="preserve"> </w:t>
+        <w:t xml:space="preserve">In Blazor </w:t>
       </w:r>
       <w:proofErr w:type="spellStart"/>
       <w:r>
@@ -3419,7 +3403,7 @@
           <w:sz w:val="20"/>
           <w:szCs w:val="20"/>
         </w:rPr>
-        <w:t>s</w:t>
+        <w:t>S</w:t>
       </w:r>
       <w:r>
         <w:rPr>
@@ -7656,15 +7640,72 @@
           <w:rFonts w:ascii="Segoe UI" w:eastAsia="Times New Roman" w:hAnsi="Segoe UI" w:cs="Segoe UI"/>
           <w:color w:val="24292E"/>
         </w:rPr>
-        <w:t xml:space="preserve">This is a good opportunity to explore how state changes and rendering work in </w:t>
+        <w:t>This is a good opportunity to explore how state changes and rendering work in Blazor, and how </w:t>
       </w:r>
       <w:proofErr w:type="spellStart"/>
       <w:r>
         <w:rPr>
+          <w:rFonts w:ascii="Consolas" w:eastAsia="Times New Roman" w:hAnsi="Consolas" w:cs="Courier New"/>
+          <w:color w:val="24292E"/>
+          <w:sz w:val="20"/>
+          <w:szCs w:val="20"/>
+        </w:rPr>
+        <w:t>EventCallback</w:t>
+      </w:r>
+      <w:proofErr w:type="spellEnd"/>
+      <w:r>
+        <w:rPr>
           <w:rFonts w:ascii="Segoe UI" w:eastAsia="Times New Roman" w:hAnsi="Segoe UI" w:cs="Segoe UI"/>
           <w:color w:val="24292E"/>
-        </w:rPr>
-        <w:t>Blazor</w:t>
+          <w:sz w:val="20"/>
+          <w:szCs w:val="20"/>
+        </w:rPr>
+        <w:t> </w:t>
+      </w:r>
+      <w:r>
+        <w:rPr>
+          <w:rFonts w:ascii="Segoe UI" w:eastAsia="Times New Roman" w:hAnsi="Segoe UI" w:cs="Segoe UI"/>
+          <w:color w:val="24292E"/>
+        </w:rPr>
+        <w:t xml:space="preserve">solves some common problems. The detail of what </w:t>
+      </w:r>
+      <w:r>
+        <w:rPr>
+          <w:rFonts w:ascii="Segoe UI" w:eastAsia="Times New Roman" w:hAnsi="Segoe UI" w:cs="Segoe UI"/>
+          <w:color w:val="24292E"/>
+        </w:rPr>
+        <w:t>is</w:t>
+      </w:r>
+      <w:r>
+        <w:rPr>
+          <w:rFonts w:ascii="Segoe UI" w:eastAsia="Times New Roman" w:hAnsi="Segoe UI" w:cs="Segoe UI"/>
+          <w:color w:val="24292E"/>
+        </w:rPr>
+        <w:t xml:space="preserve"> happening now became more complicated </w:t>
+      </w:r>
+      <w:r>
+        <w:rPr>
+          <w:rFonts w:ascii="Segoe UI" w:eastAsia="Times New Roman" w:hAnsi="Segoe UI" w:cs="Segoe UI"/>
+          <w:color w:val="24292E"/>
+        </w:rPr>
+        <w:t>with</w:t>
+      </w:r>
+      <w:r>
+        <w:rPr>
+          <w:rFonts w:ascii="Segoe UI" w:eastAsia="Times New Roman" w:hAnsi="Segoe UI" w:cs="Segoe UI"/>
+          <w:color w:val="24292E"/>
+        </w:rPr>
+        <w:t> </w:t>
+      </w:r>
+      <w:proofErr w:type="spellStart"/>
+      <w:r>
+        <w:rPr>
+          <w:rFonts w:ascii="Consolas" w:eastAsia="Times New Roman" w:hAnsi="Consolas" w:cs="Courier New"/>
+          <w:color w:val="24292E"/>
+          <w:sz w:val="20"/>
+          <w:szCs w:val="20"/>
+        </w:rPr>
+        <w:t>OrderState</w:t>
       </w:r>
       <w:proofErr w:type="spellEnd"/>
       <w:r>
@@ -7672,7 +7713,14 @@
           <w:rFonts w:ascii="Segoe UI" w:eastAsia="Times New Roman" w:hAnsi="Segoe UI" w:cs="Segoe UI"/>
           <w:color w:val="24292E"/>
         </w:rPr>
-        <w:t>, and how </w:t>
+        <w:t> involved.</w:t>
+      </w:r>
+      <w:r>
+        <w:rPr>
+          <w:rFonts w:ascii="Segoe UI" w:eastAsia="Times New Roman" w:hAnsi="Segoe UI" w:cs="Segoe UI"/>
+          <w:color w:val="24292E"/>
+        </w:rPr>
+        <w:t xml:space="preserve"> </w:t>
       </w:r>
       <w:proofErr w:type="spellStart"/>
       <w:r>
@@ -7699,103 +7747,7 @@
           <w:rFonts w:ascii="Segoe UI" w:eastAsia="Times New Roman" w:hAnsi="Segoe UI" w:cs="Segoe UI"/>
           <w:color w:val="24292E"/>
         </w:rPr>
-        <w:t xml:space="preserve">solves some common problems. The detail of what </w:t>
-      </w:r>
-      <w:r>
-        <w:rPr>
-          <w:rFonts w:ascii="Segoe UI" w:eastAsia="Times New Roman" w:hAnsi="Segoe UI" w:cs="Segoe UI"/>
-          <w:color w:val="24292E"/>
-        </w:rPr>
-        <w:t>is</w:t>
-      </w:r>
-      <w:r>
-        <w:rPr>
-          <w:rFonts w:ascii="Segoe UI" w:eastAsia="Times New Roman" w:hAnsi="Segoe UI" w:cs="Segoe UI"/>
-          <w:color w:val="24292E"/>
-        </w:rPr>
-        <w:t xml:space="preserve"> happening now became more complicated </w:t>
-      </w:r>
-      <w:r>
-        <w:rPr>
-          <w:rFonts w:ascii="Segoe UI" w:eastAsia="Times New Roman" w:hAnsi="Segoe UI" w:cs="Segoe UI"/>
-          <w:color w:val="24292E"/>
-        </w:rPr>
-        <w:t>with</w:t>
-      </w:r>
-      <w:r>
-        <w:rPr>
-          <w:rFonts w:ascii="Segoe UI" w:eastAsia="Times New Roman" w:hAnsi="Segoe UI" w:cs="Segoe UI"/>
-          <w:color w:val="24292E"/>
-        </w:rPr>
-        <w:t> </w:t>
-      </w:r>
-      <w:proofErr w:type="spellStart"/>
-      <w:r>
-        <w:rPr>
-          <w:rFonts w:ascii="Consolas" w:eastAsia="Times New Roman" w:hAnsi="Consolas" w:cs="Courier New"/>
-          <w:color w:val="24292E"/>
-          <w:sz w:val="20"/>
-          <w:szCs w:val="20"/>
-        </w:rPr>
-        <w:t>OrderState</w:t>
-      </w:r>
-      <w:proofErr w:type="spellEnd"/>
-      <w:r>
-        <w:rPr>
-          <w:rFonts w:ascii="Segoe UI" w:eastAsia="Times New Roman" w:hAnsi="Segoe UI" w:cs="Segoe UI"/>
-          <w:color w:val="24292E"/>
-        </w:rPr>
-        <w:t> involved.</w:t>
-      </w:r>
-      <w:r>
-        <w:rPr>
-          <w:rFonts w:ascii="Segoe UI" w:eastAsia="Times New Roman" w:hAnsi="Segoe UI" w:cs="Segoe UI"/>
-          <w:color w:val="24292E"/>
-        </w:rPr>
-        <w:t xml:space="preserve"> </w:t>
-      </w:r>
-      <w:proofErr w:type="spellStart"/>
-      <w:r>
-        <w:rPr>
-          <w:rFonts w:ascii="Consolas" w:eastAsia="Times New Roman" w:hAnsi="Consolas" w:cs="Courier New"/>
-          <w:color w:val="24292E"/>
-          <w:sz w:val="20"/>
-          <w:szCs w:val="20"/>
-        </w:rPr>
-        <w:t>EventCallback</w:t>
-      </w:r>
-      <w:proofErr w:type="spellEnd"/>
-      <w:r>
-        <w:rPr>
-          <w:rFonts w:ascii="Segoe UI" w:eastAsia="Times New Roman" w:hAnsi="Segoe UI" w:cs="Segoe UI"/>
-          <w:color w:val="24292E"/>
-          <w:sz w:val="20"/>
-          <w:szCs w:val="20"/>
-        </w:rPr>
-        <w:t> </w:t>
-      </w:r>
-      <w:r>
-        <w:rPr>
-          <w:rFonts w:ascii="Segoe UI" w:eastAsia="Times New Roman" w:hAnsi="Segoe UI" w:cs="Segoe UI"/>
-          <w:color w:val="24292E"/>
-        </w:rPr>
-        <w:t xml:space="preserve">tells </w:t>
-      </w:r>
-      <w:proofErr w:type="spellStart"/>
-      <w:r>
-        <w:rPr>
-          <w:rFonts w:ascii="Segoe UI" w:eastAsia="Times New Roman" w:hAnsi="Segoe UI" w:cs="Segoe UI"/>
-          <w:color w:val="24292E"/>
-        </w:rPr>
-        <w:t>Blazor</w:t>
-      </w:r>
-      <w:proofErr w:type="spellEnd"/>
-      <w:r>
-        <w:rPr>
-          <w:rFonts w:ascii="Segoe UI" w:eastAsia="Times New Roman" w:hAnsi="Segoe UI" w:cs="Segoe UI"/>
-          <w:color w:val="24292E"/>
-        </w:rPr>
-        <w:t xml:space="preserve"> to dispatch the event notification (and rendering) to the component that defined the event handler. If the event handler is not defined by a component (</w:t>
+        <w:t>tells Blazor to dispatch the event notification (and rendering) to the component that defined the event handler. If the event handler is not defined by a component (</w:t>
       </w:r>
       <w:proofErr w:type="spellStart"/>
       <w:r>
@@ -12542,7 +12494,7 @@
   <w:style w:type="paragraph" w:default="1" w:styleId="Normal">
     <w:name w:val="Normal"/>
     <w:qFormat/>
-    <w:rsid w:val="00BF02C8"/>
+    <w:rsid w:val="00214DFD"/>
     <w:pPr>
       <w:spacing w:after="160" w:line="259" w:lineRule="auto"/>
     </w:pPr>
@@ -12692,7 +12644,7 @@
     <w:uiPriority w:val="1"/>
     <w:semiHidden/>
     <w:unhideWhenUsed/>
-    <w:rsid w:val="00BF02C8"/>
+    <w:rsid w:val="00214DFD"/>
   </w:style>
   <w:style w:type="table" w:default="1" w:styleId="TableNormal">
     <w:name w:val="Normal Table"/>
@@ -12714,7 +12666,7 @@
     <w:uiPriority w:val="99"/>
     <w:semiHidden/>
     <w:unhideWhenUsed/>
-    <w:rsid w:val="00BF02C8"/>
+    <w:rsid w:val="00214DFD"/>
   </w:style>
   <w:style w:type="paragraph" w:styleId="BalloonText">
     <w:name w:val="Balloon Text"/>
@@ -15515,72 +15467,6 @@
 </file>
 
 <file path=customXml/item2.xml><?xml version="1.0" encoding="utf-8"?>
-<?mso-contentType ?>
-<spe:Receivers xmlns:spe="http://schemas.microsoft.com/sharepoint/events">
-  <Receiver>
-    <Name>Document ID Generator</Name>
-    <Synchronization>Synchronous</Synchronization>
-    <Type>10001</Type>
-    <SequenceNumber>1000</SequenceNumber>
-    <Url/>
-    <Assembly>Microsoft.Office.DocumentManagement, Version=16.0.0.0, Culture=neutral, PublicKeyToken=71e9bce111e9429c</Assembly>
-    <Class>Microsoft.Office.DocumentManagement.Internal.DocIdHandler</Class>
-    <Data/>
-    <Filter/>
-  </Receiver>
-  <Receiver>
-    <Name>Document ID Generator</Name>
-    <Synchronization>Synchronous</Synchronization>
-    <Type>10002</Type>
-    <SequenceNumber>1001</SequenceNumber>
-    <Url/>
-    <Assembly>Microsoft.Office.DocumentManagement, Version=16.0.0.0, Culture=neutral, PublicKeyToken=71e9bce111e9429c</Assembly>
-    <Class>Microsoft.Office.DocumentManagement.Internal.DocIdHandler</Class>
-    <Data/>
-    <Filter/>
-  </Receiver>
-  <Receiver>
-    <Name>Document ID Generator</Name>
-    <Synchronization>Synchronous</Synchronization>
-    <Type>10004</Type>
-    <SequenceNumber>1002</SequenceNumber>
-    <Url/>
-    <Assembly>Microsoft.Office.DocumentManagement, Version=16.0.0.0, Culture=neutral, PublicKeyToken=71e9bce111e9429c</Assembly>
-    <Class>Microsoft.Office.DocumentManagement.Internal.DocIdHandler</Class>
-    <Data/>
-    <Filter/>
-  </Receiver>
-  <Receiver>
-    <Name>Document ID Generator</Name>
-    <Synchronization>Synchronous</Synchronization>
-    <Type>10006</Type>
-    <SequenceNumber>1003</SequenceNumber>
-    <Url/>
-    <Assembly>Microsoft.Office.DocumentManagement, Version=16.0.0.0, Culture=neutral, PublicKeyToken=71e9bce111e9429c</Assembly>
-    <Class>Microsoft.Office.DocumentManagement.Internal.DocIdHandler</Class>
-    <Data/>
-    <Filter/>
-  </Receiver>
-</spe:Receivers>
-</file>
-
-<file path=customXml/item3.xml><?xml version="1.0" encoding="utf-8"?>
-<p:properties xmlns:p="http://schemas.microsoft.com/office/2006/metadata/properties" xmlns:xsi="http://www.w3.org/2001/XMLSchema-instance">
-  <documentManagement>
-    <_dlc_DocId xmlns="230e9df3-be65-4c73-a93b-d1236ebd677e">CPS089-1839222384-113</_dlc_DocId>
-    <_dlc_DocIdUrl xmlns="230e9df3-be65-4c73-a93b-d1236ebd677e">
-      <Url>https://microsoft.sharepoint.com/teams/CampusProjectSites089/hahzsakosd/ipdev/_layouts/15/DocIdRedir.aspx?ID=CPS089-1839222384-113</Url>
-      <Description>CPS089-1839222384-113</Description>
-    </_dlc_DocIdUrl>
-  </documentManagement>
-</p:properties>
-</file>
-
-<file path=customXml/item4.xml><?xml version="1.0" encoding="utf-8"?>
-<b:Sources xmlns:b="http://schemas.openxmlformats.org/officeDocument/2006/bibliography" xmlns="http://schemas.openxmlformats.org/officeDocument/2006/bibliography" SelectedStyle="\APA.XSL" StyleName="APA"/>
-</file>
-
-<file path=customXml/item5.xml><?xml version="1.0" encoding="utf-8"?>
 <ct:contentTypeSchema xmlns:ct="http://schemas.microsoft.com/office/2006/metadata/contentType" xmlns:ma="http://schemas.microsoft.com/office/2006/metadata/properties/metaAttributes" ct:_="" ma:_="" ma:contentTypeName="Document" ma:contentTypeID="0x010100066375C8FA780A4A9433C215E9C41C5A" ma:contentTypeVersion="7" ma:contentTypeDescription="Create a new document." ma:contentTypeScope="" ma:versionID="f9cd2a465e15a3cf2ebd573f1729d078">
   <xsd:schema xmlns:xsd="http://www.w3.org/2001/XMLSchema" xmlns:xs="http://www.w3.org/2001/XMLSchema" xmlns:p="http://schemas.microsoft.com/office/2006/metadata/properties" xmlns:ns2="230e9df3-be65-4c73-a93b-d1236ebd677e" xmlns:ns3="0ceb57e8-30bb-4ddc-b1ff-c2c8350d6c89" targetNamespace="http://schemas.microsoft.com/office/2006/metadata/properties" ma:root="true" ma:fieldsID="16b04afcfef45332ac70667ecd218e24" ns2:_="" ns3:_="">
     <xsd:import namespace="230e9df3-be65-4c73-a93b-d1236ebd677e"/>
@@ -15742,6 +15628,72 @@
 </ct:contentTypeSchema>
 </file>
 
+<file path=customXml/item3.xml><?xml version="1.0" encoding="utf-8"?>
+<b:Sources xmlns:b="http://schemas.openxmlformats.org/officeDocument/2006/bibliography" xmlns="http://schemas.openxmlformats.org/officeDocument/2006/bibliography" SelectedStyle="\APA.XSL" StyleName="APA"/>
+</file>
+
+<file path=customXml/item4.xml><?xml version="1.0" encoding="utf-8"?>
+<p:properties xmlns:p="http://schemas.microsoft.com/office/2006/metadata/properties" xmlns:xsi="http://www.w3.org/2001/XMLSchema-instance">
+  <documentManagement>
+    <_dlc_DocId xmlns="230e9df3-be65-4c73-a93b-d1236ebd677e">CPS089-1839222384-113</_dlc_DocId>
+    <_dlc_DocIdUrl xmlns="230e9df3-be65-4c73-a93b-d1236ebd677e">
+      <Url>https://microsoft.sharepoint.com/teams/CampusProjectSites089/hahzsakosd/ipdev/_layouts/15/DocIdRedir.aspx?ID=CPS089-1839222384-113</Url>
+      <Description>CPS089-1839222384-113</Description>
+    </_dlc_DocIdUrl>
+  </documentManagement>
+</p:properties>
+</file>
+
+<file path=customXml/item5.xml><?xml version="1.0" encoding="utf-8"?>
+<?mso-contentType ?>
+<spe:Receivers xmlns:spe="http://schemas.microsoft.com/sharepoint/events">
+  <Receiver>
+    <Name>Document ID Generator</Name>
+    <Synchronization>Synchronous</Synchronization>
+    <Type>10001</Type>
+    <SequenceNumber>1000</SequenceNumber>
+    <Url/>
+    <Assembly>Microsoft.Office.DocumentManagement, Version=16.0.0.0, Culture=neutral, PublicKeyToken=71e9bce111e9429c</Assembly>
+    <Class>Microsoft.Office.DocumentManagement.Internal.DocIdHandler</Class>
+    <Data/>
+    <Filter/>
+  </Receiver>
+  <Receiver>
+    <Name>Document ID Generator</Name>
+    <Synchronization>Synchronous</Synchronization>
+    <Type>10002</Type>
+    <SequenceNumber>1001</SequenceNumber>
+    <Url/>
+    <Assembly>Microsoft.Office.DocumentManagement, Version=16.0.0.0, Culture=neutral, PublicKeyToken=71e9bce111e9429c</Assembly>
+    <Class>Microsoft.Office.DocumentManagement.Internal.DocIdHandler</Class>
+    <Data/>
+    <Filter/>
+  </Receiver>
+  <Receiver>
+    <Name>Document ID Generator</Name>
+    <Synchronization>Synchronous</Synchronization>
+    <Type>10004</Type>
+    <SequenceNumber>1002</SequenceNumber>
+    <Url/>
+    <Assembly>Microsoft.Office.DocumentManagement, Version=16.0.0.0, Culture=neutral, PublicKeyToken=71e9bce111e9429c</Assembly>
+    <Class>Microsoft.Office.DocumentManagement.Internal.DocIdHandler</Class>
+    <Data/>
+    <Filter/>
+  </Receiver>
+  <Receiver>
+    <Name>Document ID Generator</Name>
+    <Synchronization>Synchronous</Synchronization>
+    <Type>10006</Type>
+    <SequenceNumber>1003</SequenceNumber>
+    <Url/>
+    <Assembly>Microsoft.Office.DocumentManagement, Version=16.0.0.0, Culture=neutral, PublicKeyToken=71e9bce111e9429c</Assembly>
+    <Class>Microsoft.Office.DocumentManagement.Internal.DocIdHandler</Class>
+    <Data/>
+    <Filter/>
+  </Receiver>
+</spe:Receivers>
+</file>
+
 <file path=customXml/itemProps1.xml><?xml version="1.0" encoding="utf-8"?>
 <ds:datastoreItem xmlns:ds="http://schemas.openxmlformats.org/officeDocument/2006/customXml" ds:itemID="{D42F2657-4ACA-49E5-A6B2-E318DB23F996}">
   <ds:schemaRefs>
@@ -15751,31 +15703,6 @@
 </file>
 
 <file path=customXml/itemProps2.xml><?xml version="1.0" encoding="utf-8"?>
-<ds:datastoreItem xmlns:ds="http://schemas.openxmlformats.org/officeDocument/2006/customXml" ds:itemID="{F18ED795-2089-4ADF-977B-BD4A1BC760AB}">
-  <ds:schemaRefs>
-    <ds:schemaRef ds:uri="http://schemas.microsoft.com/sharepoint/events"/>
-  </ds:schemaRefs>
-</ds:datastoreItem>
-</file>
-
-<file path=customXml/itemProps3.xml><?xml version="1.0" encoding="utf-8"?>
-<ds:datastoreItem xmlns:ds="http://schemas.openxmlformats.org/officeDocument/2006/customXml" ds:itemID="{0D099B5C-58A2-4E73-85A4-6DBCDA26239C}">
-  <ds:schemaRefs>
-    <ds:schemaRef ds:uri="http://schemas.microsoft.com/office/2006/metadata/properties"/>
-    <ds:schemaRef ds:uri="230e9df3-be65-4c73-a93b-d1236ebd677e"/>
-  </ds:schemaRefs>
-</ds:datastoreItem>
-</file>
-
-<file path=customXml/itemProps4.xml><?xml version="1.0" encoding="utf-8"?>
-<ds:datastoreItem xmlns:ds="http://schemas.openxmlformats.org/officeDocument/2006/customXml" ds:itemID="{83A01DE3-C955-4A87-B365-61BADB2EFE1A}">
-  <ds:schemaRefs>
-    <ds:schemaRef ds:uri="http://schemas.openxmlformats.org/officeDocument/2006/bibliography"/>
-  </ds:schemaRefs>
-</ds:datastoreItem>
-</file>
-
-<file path=customXml/itemProps5.xml><?xml version="1.0" encoding="utf-8"?>
 <ds:datastoreItem xmlns:ds="http://schemas.openxmlformats.org/officeDocument/2006/customXml" ds:itemID="{6985EDA3-61F8-49E5-ACFD-CABC36B8CB1A}">
   <ds:schemaRefs>
     <ds:schemaRef ds:uri="http://schemas.microsoft.com/office/2006/metadata/contentType"/>
@@ -15792,4 +15719,29 @@
     <ds:schemaRef ds:uri="http://schemas.microsoft.com/internal/obd"/>
   </ds:schemaRefs>
 </ds:datastoreItem>
+</file>
+
+<file path=customXml/itemProps3.xml><?xml version="1.0" encoding="utf-8"?>
+<ds:datastoreItem xmlns:ds="http://schemas.openxmlformats.org/officeDocument/2006/customXml" ds:itemID="{83A01DE3-C955-4A87-B365-61BADB2EFE1A}">
+  <ds:schemaRefs>
+    <ds:schemaRef ds:uri="http://schemas.openxmlformats.org/officeDocument/2006/bibliography"/>
+  </ds:schemaRefs>
+</ds:datastoreItem>
+</file>
+
+<file path=customXml/itemProps4.xml><?xml version="1.0" encoding="utf-8"?>
+<ds:datastoreItem xmlns:ds="http://schemas.openxmlformats.org/officeDocument/2006/customXml" ds:itemID="{0D099B5C-58A2-4E73-85A4-6DBCDA26239C}">
+  <ds:schemaRefs>
+    <ds:schemaRef ds:uri="http://schemas.microsoft.com/office/2006/metadata/properties"/>
+    <ds:schemaRef ds:uri="230e9df3-be65-4c73-a93b-d1236ebd677e"/>
+  </ds:schemaRefs>
+</ds:datastoreItem>
+</file>
+
+<file path=customXml/itemProps5.xml><?xml version="1.0" encoding="utf-8"?>
+<ds:datastoreItem xmlns:ds="http://schemas.openxmlformats.org/officeDocument/2006/customXml" ds:itemID="{F18ED795-2089-4ADF-977B-BD4A1BC760AB}">
+  <ds:schemaRefs>
+    <ds:schemaRef ds:uri="http://schemas.microsoft.com/sharepoint/events"/>
+  </ds:schemaRefs>
+</ds:datastoreItem>
 </file>
</xml_diff>